<commit_message>
add case and update syllabus
</commit_message>
<xml_diff>
--- a/DD1_Case_Info/A2_NationalCityBank/national city bank_v2.docx
+++ b/DD1_Case_Info/A2_NationalCityBank/national city bank_v2.docx
@@ -1810,13 +1810,7 @@
         <w:rPr>
           <w:rFonts w:asciiTheme="minorHAnsi" w:hAnsiTheme="minorHAnsi" w:cstheme="minorHAnsi"/>
         </w:rPr>
-        <w:t>any</w:t>
-      </w:r>
-      <w:r>
-        <w:rPr>
-          <w:rFonts w:asciiTheme="minorHAnsi" w:hAnsiTheme="minorHAnsi" w:cstheme="minorHAnsi"/>
-        </w:rPr>
-        <w:t xml:space="preserve"> </w:t>
+        <w:t xml:space="preserve">any </w:t>
       </w:r>
       <w:r>
         <w:rPr>
@@ -1828,13 +1822,7 @@
         <w:rPr>
           <w:rFonts w:asciiTheme="minorHAnsi" w:hAnsiTheme="minorHAnsi" w:cstheme="minorHAnsi"/>
         </w:rPr>
-        <w:t xml:space="preserve">  Exceptional submissions are well ordered and provide a coherent narrative</w:t>
-      </w:r>
-      <w:r>
-        <w:rPr>
-          <w:rFonts w:asciiTheme="minorHAnsi" w:hAnsiTheme="minorHAnsi" w:cstheme="minorHAnsi"/>
-        </w:rPr>
-        <w:t xml:space="preserve"> covering data, methods, </w:t>
+        <w:t xml:space="preserve">  Exceptional submissions are well ordered and provide a coherent narrative covering data, methods, </w:t>
       </w:r>
       <w:proofErr w:type="gramStart"/>
       <w:r>
@@ -1848,13 +1836,7 @@
         <w:rPr>
           <w:rFonts w:asciiTheme="minorHAnsi" w:hAnsiTheme="minorHAnsi" w:cstheme="minorHAnsi"/>
         </w:rPr>
-        <w:t xml:space="preserve"> and any insights that may be of interest to the audience</w:t>
-      </w:r>
-      <w:r>
-        <w:rPr>
-          <w:rFonts w:asciiTheme="minorHAnsi" w:hAnsiTheme="minorHAnsi" w:cstheme="minorHAnsi"/>
-        </w:rPr>
-        <w:t>.</w:t>
+        <w:t xml:space="preserve"> and any insights that may be of interest to the audience.</w:t>
       </w:r>
     </w:p>
     <w:p>
@@ -1902,63 +1884,21 @@
         <w:rPr>
           <w:rFonts w:asciiTheme="minorHAnsi" w:hAnsiTheme="minorHAnsi" w:cstheme="minorHAnsi"/>
         </w:rPr>
-        <w:t>Exceptional submissions include statistics from external credible sources that support the identified personas or insights.  For example, “…</w:t>
-      </w:r>
-      <w:r>
-        <w:rPr>
-          <w:rFonts w:asciiTheme="minorHAnsi" w:hAnsiTheme="minorHAnsi" w:cstheme="minorHAnsi"/>
-        </w:rPr>
-        <w:t xml:space="preserve">fewer calls to landlines are successful in the month </w:t>
+        <w:t xml:space="preserve">Exceptional submissions include statistics from external credible sources that support the identified personas or insights.  For example, “…fewer calls to landlines are successful in the month </w:t>
       </w:r>
       <w:proofErr w:type="gramStart"/>
       <w:r>
         <w:rPr>
           <w:rFonts w:asciiTheme="minorHAnsi" w:hAnsiTheme="minorHAnsi" w:cstheme="minorHAnsi"/>
         </w:rPr>
-        <w:t xml:space="preserve">of </w:t>
-      </w:r>
-      <w:r>
-        <w:rPr>
-          <w:rFonts w:asciiTheme="minorHAnsi" w:hAnsiTheme="minorHAnsi" w:cstheme="minorHAnsi"/>
-        </w:rPr>
-        <w:t xml:space="preserve"> XX</w:t>
+        <w:t>of  XX</w:t>
       </w:r>
       <w:proofErr w:type="gramEnd"/>
       <w:r>
         <w:rPr>
           <w:rFonts w:asciiTheme="minorHAnsi" w:hAnsiTheme="minorHAnsi" w:cstheme="minorHAnsi"/>
         </w:rPr>
-        <w:t>, one explanation may be that the Bureau of Labor Statistics shows that people are more likely to vacation in this month</w:t>
-      </w:r>
-      <w:r>
-        <w:rPr>
-          <w:rFonts w:asciiTheme="minorHAnsi" w:hAnsiTheme="minorHAnsi" w:cstheme="minorHAnsi"/>
-        </w:rPr>
-        <w:t xml:space="preserve">…”. Without a </w:t>
-      </w:r>
-      <w:r>
-        <w:rPr>
-          <w:rFonts w:asciiTheme="minorHAnsi" w:hAnsiTheme="minorHAnsi" w:cstheme="minorHAnsi"/>
-        </w:rPr>
-        <w:t xml:space="preserve">the top 100 households AND a </w:t>
-      </w:r>
-      <w:r>
-        <w:rPr>
-          <w:rFonts w:asciiTheme="minorHAnsi" w:hAnsiTheme="minorHAnsi" w:cstheme="minorHAnsi"/>
-        </w:rPr>
-        <w:t>written supplemental that coincide</w:t>
-      </w:r>
-      <w:r>
-        <w:rPr>
-          <w:rFonts w:asciiTheme="minorHAnsi" w:hAnsiTheme="minorHAnsi" w:cstheme="minorHAnsi"/>
-        </w:rPr>
-        <w:t>s</w:t>
-      </w:r>
-      <w:r>
-        <w:rPr>
-          <w:rFonts w:asciiTheme="minorHAnsi" w:hAnsiTheme="minorHAnsi" w:cstheme="minorHAnsi"/>
-        </w:rPr>
-        <w:t xml:space="preserve"> with the narration and supported by code the “written supplemental” section will be 0.</w:t>
+        <w:t>, one explanation may be that the Bureau of Labor Statistics shows that people are more likely to vacation in this month…”. Without a the top 100 households AND a written supplemental that coincides with the narration and supported by code the “written supplemental” section will be 0.</w:t>
       </w:r>
     </w:p>
     <w:p>
@@ -2024,31 +1964,7 @@
         <w:rPr>
           <w:rFonts w:asciiTheme="minorHAnsi" w:hAnsiTheme="minorHAnsi" w:cstheme="minorHAnsi"/>
         </w:rPr>
-        <w:t xml:space="preserve"> ESL) but technical descriptions that are incorrect will be detrimental</w:t>
-      </w:r>
-      <w:r>
-        <w:rPr>
-          <w:rFonts w:asciiTheme="minorHAnsi" w:hAnsiTheme="minorHAnsi" w:cstheme="minorHAnsi"/>
-        </w:rPr>
-        <w:t xml:space="preserve"> such as “Logistic Regression is used for predicting continuous outcomes”</w:t>
-      </w:r>
-      <w:r>
-        <w:rPr>
-          <w:rFonts w:asciiTheme="minorHAnsi" w:hAnsiTheme="minorHAnsi" w:cstheme="minorHAnsi"/>
-        </w:rPr>
-        <w:t xml:space="preserve">.   </w:t>
-      </w:r>
-      <w:r>
-        <w:rPr>
-          <w:rFonts w:asciiTheme="minorHAnsi" w:hAnsiTheme="minorHAnsi" w:cstheme="minorHAnsi"/>
-        </w:rPr>
-        <w:t>Failure to submit a narration</w:t>
-      </w:r>
-      <w:r>
-        <w:rPr>
-          <w:rFonts w:asciiTheme="minorHAnsi" w:hAnsiTheme="minorHAnsi" w:cstheme="minorHAnsi"/>
-        </w:rPr>
-        <w:t>,</w:t>
+        <w:t xml:space="preserve"> ESL) but technical descriptions that are incorrect will be detrimental such as “Logistic Regression is used for predicting continuous outcomes”.   Failure to submit a narration,</w:t>
       </w:r>
       <w:r>
         <w:rPr>
@@ -2254,19 +2170,7 @@
         <w:rPr>
           <w:rFonts w:asciiTheme="minorHAnsi" w:hAnsiTheme="minorHAnsi" w:cstheme="minorHAnsi"/>
         </w:rPr>
-        <w:t xml:space="preserve"> 20 points per each category [depends on the individual course weighting</w:t>
-      </w:r>
-      <w:r>
-        <w:rPr>
-          <w:rFonts w:asciiTheme="minorHAnsi" w:hAnsiTheme="minorHAnsi" w:cstheme="minorHAnsi"/>
-        </w:rPr>
-        <w:t xml:space="preserve"> found in Canvas</w:t>
-      </w:r>
-      <w:r>
-        <w:rPr>
-          <w:rFonts w:asciiTheme="minorHAnsi" w:hAnsiTheme="minorHAnsi" w:cstheme="minorHAnsi"/>
-        </w:rPr>
-        <w:t>]</w:t>
+        <w:t xml:space="preserve"> 20 points per each category [depends on the individual course weighting found in Canvas]</w:t>
       </w:r>
     </w:p>
     <w:p>
@@ -2373,25 +2277,7 @@
         <w:rPr>
           <w:rFonts w:asciiTheme="minorHAnsi" w:hAnsiTheme="minorHAnsi" w:cstheme="minorHAnsi"/>
         </w:rPr>
-        <w:t>– Are the bullet</w:t>
-      </w:r>
-      <w:r>
-        <w:rPr>
-          <w:rFonts w:asciiTheme="minorHAnsi" w:hAnsiTheme="minorHAnsi" w:cstheme="minorHAnsi"/>
-        </w:rPr>
-        <w:t>s</w:t>
-      </w:r>
-      <w:r>
-        <w:rPr>
-          <w:rFonts w:asciiTheme="minorHAnsi" w:hAnsiTheme="minorHAnsi" w:cstheme="minorHAnsi"/>
-        </w:rPr>
-        <w:t xml:space="preserve"> clear and supported in narration and code? </w:t>
-      </w:r>
-      <w:r>
-        <w:rPr>
-          <w:rFonts w:asciiTheme="minorHAnsi" w:hAnsiTheme="minorHAnsi" w:cstheme="minorHAnsi"/>
-        </w:rPr>
-        <w:t>Were the top 100 households identified?</w:t>
+        <w:t>– Are the bullets clear and supported in narration and code? Were the top 100 households identified?</w:t>
       </w:r>
     </w:p>
     <w:p>
@@ -2410,7 +2296,21 @@
           <w:rFonts w:asciiTheme="minorHAnsi" w:hAnsiTheme="minorHAnsi" w:cstheme="minorHAnsi"/>
           <w:b/>
         </w:rPr>
-        <w:t>Data Mining Proces</w:t>
+        <w:t xml:space="preserve">Data Mining </w:t>
+      </w:r>
+      <w:r>
+        <w:rPr>
+          <w:rFonts w:asciiTheme="minorHAnsi" w:hAnsiTheme="minorHAnsi" w:cstheme="minorHAnsi"/>
+          <w:b/>
+        </w:rPr>
+        <w:t xml:space="preserve">&amp; Modeling </w:t>
+      </w:r>
+      <w:r>
+        <w:rPr>
+          <w:rFonts w:asciiTheme="minorHAnsi" w:hAnsiTheme="minorHAnsi" w:cstheme="minorHAnsi"/>
+          <w:b/>
+        </w:rPr>
+        <w:t>Proces</w:t>
       </w:r>
       <w:r>
         <w:rPr>
@@ -2436,13 +2336,7 @@
         <w:rPr>
           <w:rFonts w:asciiTheme="minorHAnsi" w:hAnsiTheme="minorHAnsi" w:cstheme="minorHAnsi"/>
         </w:rPr>
-        <w:t xml:space="preserve"> and delivered effectively? </w:t>
-      </w:r>
-      <w:r>
-        <w:rPr>
-          <w:rFonts w:asciiTheme="minorHAnsi" w:hAnsiTheme="minorHAnsi" w:cstheme="minorHAnsi"/>
-        </w:rPr>
-        <w:t>Was CRISP-DM, SEMMA or similar followed to organize the work?</w:t>
+        <w:t xml:space="preserve"> and delivered effectively? Was CRISP-DM, SEMMA or similar followed to organize the work?</w:t>
       </w:r>
     </w:p>
     <w:p>

</xml_diff>